<commit_message>
add eda notebook grammarly review
</commit_message>
<xml_diff>
--- a/Capstone Proposal.docx
+++ b/Capstone Proposal.docx
@@ -275,16 +275,7 @@
           <w:sz w:val="24"/>
           <w:szCs w:val="24"/>
         </w:rPr>
-        <w:t xml:space="preserve"> was Dutch East India Company established in 1602. So, th</w:t>
-      </w:r>
-      <w:r>
-        <w:rPr>
-          <w:rFonts w:ascii="Trebuchet MS" w:eastAsia="Trebuchet MS" w:hAnsi="Trebuchet MS" w:cs="Trebuchet MS"/>
-          <w:color w:val="24292E"/>
-          <w:sz w:val="24"/>
-          <w:szCs w:val="24"/>
-        </w:rPr>
-        <w:t>e first formal stock market was Amsterdam Stock Exchange</w:t>
+        <w:t xml:space="preserve"> was Dutch East India Company established in 1602. So, the first formal stock market was Amsterdam Stock Exchange</w:t>
       </w:r>
       <w:r>
         <w:rPr>
@@ -324,16 +315,7 @@
           <w:sz w:val="24"/>
           <w:szCs w:val="24"/>
         </w:rPr>
-        <w:t>Prediction of stock prices was something that existed from th</w:t>
-      </w:r>
-      <w:r>
-        <w:rPr>
-          <w:rFonts w:ascii="Trebuchet MS" w:eastAsia="Trebuchet MS" w:hAnsi="Trebuchet MS" w:cs="Trebuchet MS"/>
-          <w:color w:val="24292E"/>
-          <w:sz w:val="24"/>
-          <w:szCs w:val="24"/>
-        </w:rPr>
-        <w:t>e very beginning of stock markets. And relying only on luck was not enough for people who were trying to get profit.</w:t>
+        <w:t>Prediction of stock prices was something that existed from the very beginning of stock markets. And relying only on luck was not enough for people who were trying to get profit.</w:t>
       </w:r>
       <w:r>
         <w:rPr>
@@ -391,8 +373,9 @@
           <w:szCs w:val="24"/>
           <w:highlight w:val="white"/>
         </w:rPr>
-        <w:t xml:space="preserve"> issued his work A Random Walk Down Wall Street. He argued that you can’t predict stock prices from the historical </w:t>
-      </w:r>
+        <w:t xml:space="preserve"> issued his work A Random Walk Down Wall Street. He argued that you can’t predict stock prices from the historical prices, and financial specialists, predicting the market, </w:t>
+      </w:r>
+      <w:proofErr w:type="gramStart"/>
       <w:r>
         <w:rPr>
           <w:rFonts w:ascii="Trebuchet MS" w:eastAsia="Trebuchet MS" w:hAnsi="Trebuchet MS" w:cs="Trebuchet MS"/>
@@ -401,9 +384,9 @@
           <w:szCs w:val="24"/>
           <w:highlight w:val="white"/>
         </w:rPr>
-        <w:t xml:space="preserve">prices, and financial specialists, predicting the market, </w:t>
-      </w:r>
-      <w:proofErr w:type="gramStart"/>
+        <w:t>actually don’t</w:t>
+      </w:r>
+      <w:proofErr w:type="gramEnd"/>
       <w:r>
         <w:rPr>
           <w:rFonts w:ascii="Trebuchet MS" w:eastAsia="Trebuchet MS" w:hAnsi="Trebuchet MS" w:cs="Trebuchet MS"/>
@@ -412,9 +395,9 @@
           <w:szCs w:val="24"/>
           <w:highlight w:val="white"/>
         </w:rPr>
-        <w:t>actually don’t</w:t>
-      </w:r>
-      <w:proofErr w:type="gramEnd"/>
+        <w:t xml:space="preserve"> help or even hurt the profit. </w:t>
+      </w:r>
+      <w:proofErr w:type="spellStart"/>
       <w:r>
         <w:rPr>
           <w:rFonts w:ascii="Trebuchet MS" w:eastAsia="Trebuchet MS" w:hAnsi="Trebuchet MS" w:cs="Trebuchet MS"/>
@@ -423,9 +406,9 @@
           <w:szCs w:val="24"/>
           <w:highlight w:val="white"/>
         </w:rPr>
-        <w:t xml:space="preserve"> help or even hurt the profit. </w:t>
-      </w:r>
-      <w:proofErr w:type="spellStart"/>
+        <w:t>Malkiel</w:t>
+      </w:r>
+      <w:proofErr w:type="spellEnd"/>
       <w:r>
         <w:rPr>
           <w:rFonts w:ascii="Trebuchet MS" w:eastAsia="Trebuchet MS" w:hAnsi="Trebuchet MS" w:cs="Trebuchet MS"/>
@@ -434,10 +417,12 @@
           <w:szCs w:val="24"/>
           <w:highlight w:val="white"/>
         </w:rPr>
-        <w:t>Malkiel</w:t>
-      </w:r>
-      <w:proofErr w:type="spellEnd"/>
-      <w:r>
+        <w:t xml:space="preserve"> presented a concept of "random walk" meaning each day's deviations from the central value are random and unpredictable. </w:t>
+      </w:r>
+    </w:p>
+    <w:p>
+      <w:pPr>
+        <w:spacing w:after="240"/>
         <w:rPr>
           <w:rFonts w:ascii="Trebuchet MS" w:eastAsia="Trebuchet MS" w:hAnsi="Trebuchet MS" w:cs="Trebuchet MS"/>
           <w:color w:val="222222"/>
@@ -445,12 +430,8 @@
           <w:szCs w:val="24"/>
           <w:highlight w:val="white"/>
         </w:rPr>
-        <w:t xml:space="preserve"> presented a concept of "random walk" meaning each day's deviations from the central value are random and unpredictable. </w:t>
-      </w:r>
-    </w:p>
-    <w:p>
-      <w:pPr>
-        <w:spacing w:after="240"/>
+      </w:pPr>
+      <w:r>
         <w:rPr>
           <w:rFonts w:ascii="Trebuchet MS" w:eastAsia="Trebuchet MS" w:hAnsi="Trebuchet MS" w:cs="Trebuchet MS"/>
           <w:color w:val="222222"/>
@@ -458,36 +439,7 @@
           <w:szCs w:val="24"/>
           <w:highlight w:val="white"/>
         </w:rPr>
-      </w:pPr>
-      <w:r>
-        <w:rPr>
-          <w:rFonts w:ascii="Trebuchet MS" w:eastAsia="Trebuchet MS" w:hAnsi="Trebuchet MS" w:cs="Trebuchet MS"/>
-          <w:color w:val="222222"/>
-          <w:sz w:val="24"/>
-          <w:szCs w:val="24"/>
-          <w:highlight w:val="white"/>
-        </w:rPr>
-        <w:t>Although this work was i</w:t>
-      </w:r>
-      <w:r>
-        <w:rPr>
-          <w:rFonts w:ascii="Trebuchet MS" w:eastAsia="Trebuchet MS" w:hAnsi="Trebuchet MS" w:cs="Trebuchet MS"/>
-          <w:color w:val="222222"/>
-          <w:sz w:val="24"/>
-          <w:szCs w:val="24"/>
-          <w:highlight w:val="white"/>
-        </w:rPr>
-        <w:t xml:space="preserve">nfluential, the attempts of stock predicting did not stop. Nowadays we can pick out 3 general categories of prediction methodologies: Fundamental Analysis (evaluates a company's past performance and its account credibility), Technical Analysis (determines </w:t>
-      </w:r>
-      <w:r>
-        <w:rPr>
-          <w:rFonts w:ascii="Trebuchet MS" w:eastAsia="Trebuchet MS" w:hAnsi="Trebuchet MS" w:cs="Trebuchet MS"/>
-          <w:color w:val="222222"/>
-          <w:sz w:val="24"/>
-          <w:szCs w:val="24"/>
-          <w:highlight w:val="white"/>
-        </w:rPr>
-        <w:t xml:space="preserve">the future price of a stock based on </w:t>
+        <w:t xml:space="preserve">Although this work was influential, the attempts of stock predicting did not stop. Nowadays we can pick out 3 general categories of prediction methodologies: Fundamental Analysis (evaluates a company's past performance and its account credibility), Technical Analysis (determines the future price of a stock based on </w:t>
       </w:r>
       <w:r>
         <w:rPr>
@@ -620,17 +572,7 @@
           <w:szCs w:val="24"/>
           <w:highlight w:val="white"/>
         </w:rPr>
-        <w:t xml:space="preserve"> from SRM University of </w:t>
-      </w:r>
-      <w:r>
-        <w:rPr>
-          <w:rFonts w:ascii="Trebuchet MS" w:eastAsia="Trebuchet MS" w:hAnsi="Trebuchet MS" w:cs="Trebuchet MS"/>
-          <w:color w:val="222222"/>
-          <w:sz w:val="24"/>
-          <w:szCs w:val="24"/>
-          <w:highlight w:val="white"/>
-        </w:rPr>
-        <w:t>India in their academic work Machine Learning Approach in Stock Market Prediction apply Machine Learning and ANN to predict stock values of Bombay Stock Exchange. (</w:t>
+        <w:t xml:space="preserve"> from SRM University of India in their academic work Machine Learning Approach in Stock Market Prediction apply Machine Learning and ANN to predict stock values of Bombay Stock Exchange. (</w:t>
       </w:r>
       <w:hyperlink r:id="rId6">
         <w:r>
@@ -642,18 +584,7 @@
             <w:highlight w:val="white"/>
             <w:u w:val="single"/>
           </w:rPr>
-          <w:t>http://acadpubl.eu/</w:t>
-        </w:r>
-        <w:r>
-          <w:rPr>
-            <w:rFonts w:ascii="Trebuchet MS" w:eastAsia="Trebuchet MS" w:hAnsi="Trebuchet MS" w:cs="Trebuchet MS"/>
-            <w:color w:val="1155CC"/>
-            <w:sz w:val="24"/>
-            <w:szCs w:val="24"/>
-            <w:highlight w:val="white"/>
-            <w:u w:val="single"/>
-          </w:rPr>
-          <w:t>jsi/2017-115-6-7/articles/8/12.pdf</w:t>
+          <w:t>http://acadpubl.eu/jsi/2017-115-6-7/articles/8/12.pdf</w:t>
         </w:r>
       </w:hyperlink>
       <w:r>
@@ -706,16 +637,7 @@
           <w:sz w:val="24"/>
           <w:szCs w:val="24"/>
         </w:rPr>
-        <w:t>Personal motivation: I was working in the fina</w:t>
-      </w:r>
-      <w:r>
-        <w:rPr>
-          <w:rFonts w:ascii="Trebuchet MS" w:eastAsia="Trebuchet MS" w:hAnsi="Trebuchet MS" w:cs="Trebuchet MS"/>
-          <w:color w:val="24292E"/>
-          <w:sz w:val="24"/>
-          <w:szCs w:val="24"/>
-        </w:rPr>
-        <w:t xml:space="preserve">ncial industry as a software engineer in Greece, so this area is one of my interest. </w:t>
+        <w:t xml:space="preserve">Personal motivation: I was working in the financial industry as a software engineer in Greece, so this area is one of my interest. </w:t>
       </w:r>
     </w:p>
     <w:p>
@@ -778,45 +700,27 @@
           <w:sz w:val="24"/>
           <w:szCs w:val="24"/>
         </w:rPr>
-        <w:t xml:space="preserve"> achieve maximum profit, we will not sell if the pri</w:t>
-      </w:r>
-      <w:r>
-        <w:rPr>
-          <w:rFonts w:ascii="Trebuchet MS" w:eastAsia="Trebuchet MS" w:hAnsi="Trebuchet MS" w:cs="Trebuchet MS"/>
-          <w:color w:val="24292E"/>
-          <w:sz w:val="24"/>
-          <w:szCs w:val="24"/>
-        </w:rPr>
-        <w:t>ce will continue to go up. And the perfect time to sell is just before the price will go down.</w:t>
-      </w:r>
-    </w:p>
-    <w:p>
-      <w:pPr>
-        <w:spacing w:after="240"/>
-        <w:rPr>
-          <w:rFonts w:ascii="Trebuchet MS" w:eastAsia="Trebuchet MS" w:hAnsi="Trebuchet MS" w:cs="Trebuchet MS"/>
-          <w:color w:val="24292E"/>
-          <w:sz w:val="24"/>
-          <w:szCs w:val="24"/>
-        </w:rPr>
-      </w:pPr>
-      <w:r>
-        <w:rPr>
-          <w:rFonts w:ascii="Trebuchet MS" w:eastAsia="Trebuchet MS" w:hAnsi="Trebuchet MS" w:cs="Trebuchet MS"/>
-          <w:color w:val="24292E"/>
-          <w:sz w:val="24"/>
-          <w:szCs w:val="24"/>
-        </w:rPr>
-        <w:t>So, the problem is to predict the future price the stock, having historical data for this stock. I will predict the stock price for the next trading day after th</w:t>
-      </w:r>
-      <w:r>
-        <w:rPr>
-          <w:rFonts w:ascii="Trebuchet MS" w:eastAsia="Trebuchet MS" w:hAnsi="Trebuchet MS" w:cs="Trebuchet MS"/>
-          <w:color w:val="24292E"/>
-          <w:sz w:val="24"/>
-          <w:szCs w:val="24"/>
-        </w:rPr>
-        <w:t>e last date of my historical data.</w:t>
+        <w:t xml:space="preserve"> achieve maximum profit, we will not sell if the price will continue to go up. And the perfect time to sell is just before the price will go down.</w:t>
+      </w:r>
+    </w:p>
+    <w:p>
+      <w:pPr>
+        <w:spacing w:after="240"/>
+        <w:rPr>
+          <w:rFonts w:ascii="Trebuchet MS" w:eastAsia="Trebuchet MS" w:hAnsi="Trebuchet MS" w:cs="Trebuchet MS"/>
+          <w:color w:val="24292E"/>
+          <w:sz w:val="24"/>
+          <w:szCs w:val="24"/>
+        </w:rPr>
+      </w:pPr>
+      <w:r>
+        <w:rPr>
+          <w:rFonts w:ascii="Trebuchet MS" w:eastAsia="Trebuchet MS" w:hAnsi="Trebuchet MS" w:cs="Trebuchet MS"/>
+          <w:color w:val="24292E"/>
+          <w:sz w:val="24"/>
+          <w:szCs w:val="24"/>
+        </w:rPr>
+        <w:t>So, the problem is to predict the future price the stock, having historical data for this stock. I will predict the stock price for the next trading day after the last date of my historical data.</w:t>
       </w:r>
     </w:p>
     <w:p>
@@ -864,74 +768,84 @@
           <w:sz w:val="24"/>
           <w:szCs w:val="24"/>
         </w:rPr>
-        <w:t>In a very complicated task of predicting stock prices, I believe a dataset plays a very important role and it is important to have as much data as possible for training my algorithm. I decided to use d</w:t>
-      </w:r>
-      <w:r>
-        <w:rPr>
-          <w:rFonts w:ascii="Trebuchet MS" w:eastAsia="Trebuchet MS" w:hAnsi="Trebuchet MS" w:cs="Trebuchet MS"/>
-          <w:color w:val="24292E"/>
-          <w:sz w:val="24"/>
-          <w:szCs w:val="24"/>
-        </w:rPr>
-        <w:t>ata from London Stock Exchange and to predict stock prices for several companies. Data was obtained from Yahoo Finance.</w:t>
-      </w:r>
-    </w:p>
-    <w:p>
-      <w:pPr>
-        <w:spacing w:after="240"/>
-        <w:rPr>
-          <w:rFonts w:ascii="Trebuchet MS" w:eastAsia="Trebuchet MS" w:hAnsi="Trebuchet MS" w:cs="Trebuchet MS"/>
-          <w:color w:val="24292E"/>
-          <w:sz w:val="24"/>
-          <w:szCs w:val="24"/>
-        </w:rPr>
-      </w:pPr>
-      <w:r>
-        <w:rPr>
-          <w:rFonts w:ascii="Trebuchet MS" w:eastAsia="Trebuchet MS" w:hAnsi="Trebuchet MS" w:cs="Trebuchet MS"/>
-          <w:color w:val="24292E"/>
-          <w:sz w:val="24"/>
-          <w:szCs w:val="24"/>
-        </w:rPr>
-        <w:t xml:space="preserve">For the characteristics of the dataset, I looked at the stock data for Marks and Spencer Group (MKS.L). The dataset in excel format contains data for M&amp;S stock from 4/1/2014 to 1/5/2018. There are 951 data points, and for each data point data includes the </w:t>
-      </w:r>
-      <w:r>
-        <w:rPr>
-          <w:rFonts w:ascii="Trebuchet MS" w:eastAsia="Trebuchet MS" w:hAnsi="Trebuchet MS" w:cs="Trebuchet MS"/>
-          <w:color w:val="24292E"/>
-          <w:sz w:val="24"/>
-          <w:szCs w:val="24"/>
-        </w:rPr>
-        <w:t>following: Date, Opening Price, High Price, Low Price, Closing Price, Adjusted Closing Price and Volume. I will use Closing Price as label for my algorithm.</w:t>
-      </w:r>
-    </w:p>
-    <w:p>
-      <w:pPr>
-        <w:spacing w:after="240"/>
-        <w:rPr>
-          <w:rFonts w:ascii="Trebuchet MS" w:eastAsia="Trebuchet MS" w:hAnsi="Trebuchet MS" w:cs="Trebuchet MS"/>
-          <w:color w:val="24292E"/>
-          <w:sz w:val="24"/>
-          <w:szCs w:val="24"/>
-        </w:rPr>
-      </w:pPr>
-      <w:r>
-        <w:rPr>
-          <w:rFonts w:ascii="Trebuchet MS" w:eastAsia="Trebuchet MS" w:hAnsi="Trebuchet MS" w:cs="Trebuchet MS"/>
-          <w:color w:val="24292E"/>
-          <w:sz w:val="24"/>
-          <w:szCs w:val="24"/>
-        </w:rPr>
-        <w:t xml:space="preserve">In this project, I will work with time series data, for this reason, train-test splitting can’t be </w:t>
-      </w:r>
-      <w:r>
-        <w:rPr>
-          <w:rFonts w:ascii="Trebuchet MS" w:eastAsia="Trebuchet MS" w:hAnsi="Trebuchet MS" w:cs="Trebuchet MS"/>
-          <w:color w:val="24292E"/>
-          <w:sz w:val="24"/>
-          <w:szCs w:val="24"/>
-        </w:rPr>
-        <w:t xml:space="preserve">done with functions using shuffle. This would lead to the situation that algorithm would have to predict data from the middle of the dataset, </w:t>
+        <w:t>In a very complicated task of predicting stock prices, I believe a dataset plays a very important role and it is important to have as much data as possible for training my algorithm. I decided to use data from London Stock Exchange and to predict stock prices for several companies. Data was obtained from Yahoo Finance.</w:t>
+      </w:r>
+    </w:p>
+    <w:p>
+      <w:pPr>
+        <w:spacing w:after="240"/>
+        <w:rPr>
+          <w:rFonts w:ascii="Trebuchet MS" w:eastAsia="Trebuchet MS" w:hAnsi="Trebuchet MS" w:cs="Trebuchet MS"/>
+          <w:color w:val="24292E"/>
+          <w:sz w:val="24"/>
+          <w:szCs w:val="24"/>
+        </w:rPr>
+      </w:pPr>
+      <w:r>
+        <w:rPr>
+          <w:rFonts w:ascii="Trebuchet MS" w:eastAsia="Trebuchet MS" w:hAnsi="Trebuchet MS" w:cs="Trebuchet MS"/>
+          <w:color w:val="24292E"/>
+          <w:sz w:val="24"/>
+          <w:szCs w:val="24"/>
+        </w:rPr>
+        <w:t>For the characteristics of the dataset, I looked at the stock data for Marks and Spencer Group (MKS.L). The dataset in excel format contains data for M&amp;S stock from 4/1/2014 to 1/5/2018. There are 951 data points, and for each data point data includes the following: Date, Opening Price, High Price, Low Price, Closing Price, Adjusted Closing Price and Volume. I will use Closing Price as</w:t>
+      </w:r>
+      <w:r>
+        <w:rPr>
+          <w:rFonts w:ascii="Trebuchet MS" w:eastAsia="Trebuchet MS" w:hAnsi="Trebuchet MS" w:cs="Trebuchet MS"/>
+          <w:color w:val="24292E"/>
+          <w:sz w:val="24"/>
+          <w:szCs w:val="24"/>
+        </w:rPr>
+        <w:t xml:space="preserve"> a</w:t>
+      </w:r>
+      <w:r>
+        <w:rPr>
+          <w:rFonts w:ascii="Trebuchet MS" w:eastAsia="Trebuchet MS" w:hAnsi="Trebuchet MS" w:cs="Trebuchet MS"/>
+          <w:color w:val="24292E"/>
+          <w:sz w:val="24"/>
+          <w:szCs w:val="24"/>
+        </w:rPr>
+        <w:t xml:space="preserve"> </w:t>
+      </w:r>
+      <w:r>
+        <w:rPr>
+          <w:rFonts w:ascii="Trebuchet MS" w:eastAsia="Trebuchet MS" w:hAnsi="Trebuchet MS" w:cs="Trebuchet MS"/>
+          <w:noProof/>
+          <w:color w:val="24292E"/>
+          <w:sz w:val="24"/>
+          <w:szCs w:val="24"/>
+        </w:rPr>
+        <w:t>label</w:t>
+      </w:r>
+      <w:r>
+        <w:rPr>
+          <w:rFonts w:ascii="Trebuchet MS" w:eastAsia="Trebuchet MS" w:hAnsi="Trebuchet MS" w:cs="Trebuchet MS"/>
+          <w:color w:val="24292E"/>
+          <w:sz w:val="24"/>
+          <w:szCs w:val="24"/>
+        </w:rPr>
+        <w:t xml:space="preserve"> for my algorithm.</w:t>
+      </w:r>
+    </w:p>
+    <w:p>
+      <w:pPr>
+        <w:spacing w:after="240"/>
+        <w:rPr>
+          <w:rFonts w:ascii="Trebuchet MS" w:eastAsia="Trebuchet MS" w:hAnsi="Trebuchet MS" w:cs="Trebuchet MS"/>
+          <w:color w:val="24292E"/>
+          <w:sz w:val="24"/>
+          <w:szCs w:val="24"/>
+        </w:rPr>
+      </w:pPr>
+      <w:r>
+        <w:rPr>
+          <w:rFonts w:ascii="Trebuchet MS" w:eastAsia="Trebuchet MS" w:hAnsi="Trebuchet MS" w:cs="Trebuchet MS"/>
+          <w:color w:val="24292E"/>
+          <w:sz w:val="24"/>
+          <w:szCs w:val="24"/>
+        </w:rPr>
+        <w:t xml:space="preserve">In this project, I will work with time series data, for this reason, train-test splitting can’t be done with functions using shuffle. This would lead to the situation that algorithm would have to predict data from the middle of the dataset, </w:t>
       </w:r>
       <w:proofErr w:type="gramStart"/>
       <w:r>
@@ -951,16 +865,36 @@
           <w:sz w:val="24"/>
           <w:szCs w:val="24"/>
         </w:rPr>
-        <w:t xml:space="preserve"> trained on data before and after the predicting data, which it absolutely incorrect. I need to trai</w:t>
-      </w:r>
-      <w:r>
-        <w:rPr>
-          <w:rFonts w:ascii="Trebuchet MS" w:eastAsia="Trebuchet MS" w:hAnsi="Trebuchet MS" w:cs="Trebuchet MS"/>
-          <w:color w:val="24292E"/>
-          <w:sz w:val="24"/>
-          <w:szCs w:val="24"/>
-        </w:rPr>
-        <w:t xml:space="preserve">n my algorithm only on the data before the predicting </w:t>
+        <w:t xml:space="preserve"> trained on data before and after the predicting data, which </w:t>
+      </w:r>
+      <w:r>
+        <w:rPr>
+          <w:rFonts w:ascii="Trebuchet MS" w:eastAsia="Trebuchet MS" w:hAnsi="Trebuchet MS" w:cs="Trebuchet MS"/>
+          <w:noProof/>
+          <w:color w:val="24292E"/>
+          <w:sz w:val="24"/>
+          <w:szCs w:val="24"/>
+        </w:rPr>
+        <w:t>i</w:t>
+      </w:r>
+      <w:r>
+        <w:rPr>
+          <w:rFonts w:ascii="Trebuchet MS" w:eastAsia="Trebuchet MS" w:hAnsi="Trebuchet MS" w:cs="Trebuchet MS"/>
+          <w:noProof/>
+          <w:color w:val="24292E"/>
+          <w:sz w:val="24"/>
+          <w:szCs w:val="24"/>
+        </w:rPr>
+        <w:t>s</w:t>
+      </w:r>
+      <w:r>
+        <w:rPr>
+          <w:rFonts w:ascii="Trebuchet MS" w:eastAsia="Trebuchet MS" w:hAnsi="Trebuchet MS" w:cs="Trebuchet MS"/>
+          <w:color w:val="24292E"/>
+          <w:sz w:val="24"/>
+          <w:szCs w:val="24"/>
+        </w:rPr>
+        <w:t xml:space="preserve"> absolutely incorrect. I need to train my algorithm only on the data before the predicting </w:t>
       </w:r>
       <w:r>
         <w:rPr>
@@ -1018,48 +952,37 @@
           <w:sz w:val="24"/>
           <w:szCs w:val="24"/>
         </w:rPr>
-        <w:t>The solution will be a predicted price for the next trading date after the last date</w:t>
-      </w:r>
-      <w:r>
-        <w:rPr>
-          <w:rFonts w:ascii="Trebuchet MS" w:eastAsia="Trebuchet MS" w:hAnsi="Trebuchet MS" w:cs="Trebuchet MS"/>
-          <w:color w:val="24292E"/>
-          <w:sz w:val="24"/>
-          <w:szCs w:val="24"/>
-        </w:rPr>
-        <w:t xml:space="preserve"> in the training set for the selected stock. This price will be compared to a real observed price for this date for this stock.</w:t>
-      </w:r>
-    </w:p>
-    <w:p>
-      <w:pPr>
-        <w:spacing w:after="240"/>
-        <w:rPr>
-          <w:rFonts w:ascii="Trebuchet MS" w:eastAsia="Trebuchet MS" w:hAnsi="Trebuchet MS" w:cs="Trebuchet MS"/>
-          <w:color w:val="24292E"/>
-          <w:sz w:val="24"/>
-          <w:szCs w:val="24"/>
-        </w:rPr>
-      </w:pPr>
-      <w:r>
-        <w:rPr>
-          <w:rFonts w:ascii="Trebuchet MS" w:eastAsia="Trebuchet MS" w:hAnsi="Trebuchet MS" w:cs="Trebuchet MS"/>
-          <w:color w:val="24292E"/>
-          <w:sz w:val="24"/>
-          <w:szCs w:val="24"/>
-        </w:rPr>
-        <w:t xml:space="preserve">Algorithms and </w:t>
-      </w:r>
-      <w:proofErr w:type="gramStart"/>
-      <w:r>
-        <w:rPr>
-          <w:rFonts w:ascii="Trebuchet MS" w:eastAsia="Trebuchet MS" w:hAnsi="Trebuchet MS" w:cs="Trebuchet MS"/>
-          <w:color w:val="24292E"/>
-          <w:sz w:val="24"/>
-          <w:szCs w:val="24"/>
-        </w:rPr>
-        <w:t>techniques</w:t>
-      </w:r>
-      <w:proofErr w:type="gramEnd"/>
+        <w:t>The solution will be a predicted price for the next trading date after the last date in the training set for the selected stock. This price will be compared to a real observed price for this date for this stock.</w:t>
+      </w:r>
+    </w:p>
+    <w:p>
+      <w:pPr>
+        <w:spacing w:after="240"/>
+        <w:rPr>
+          <w:rFonts w:ascii="Trebuchet MS" w:eastAsia="Trebuchet MS" w:hAnsi="Trebuchet MS" w:cs="Trebuchet MS"/>
+          <w:color w:val="24292E"/>
+          <w:sz w:val="24"/>
+          <w:szCs w:val="24"/>
+        </w:rPr>
+      </w:pPr>
+      <w:r>
+        <w:rPr>
+          <w:rFonts w:ascii="Trebuchet MS" w:eastAsia="Trebuchet MS" w:hAnsi="Trebuchet MS" w:cs="Trebuchet MS"/>
+          <w:color w:val="24292E"/>
+          <w:sz w:val="24"/>
+          <w:szCs w:val="24"/>
+        </w:rPr>
+        <w:t>Algorithms and techniques</w:t>
+      </w:r>
+      <w:r>
+        <w:rPr>
+          <w:rFonts w:ascii="Trebuchet MS" w:eastAsia="Trebuchet MS" w:hAnsi="Trebuchet MS" w:cs="Trebuchet MS"/>
+          <w:color w:val="24292E"/>
+          <w:sz w:val="24"/>
+          <w:szCs w:val="24"/>
+        </w:rPr>
+        <w:t xml:space="preserve"> that</w:t>
+      </w:r>
       <w:r>
         <w:rPr>
           <w:rFonts w:ascii="Trebuchet MS" w:eastAsia="Trebuchet MS" w:hAnsi="Trebuchet MS" w:cs="Trebuchet MS"/>
@@ -1087,7 +1010,81 @@
           <w:sz w:val="24"/>
           <w:szCs w:val="24"/>
         </w:rPr>
-        <w:t xml:space="preserve">for pre-processing examine abnormalities (zeroes, </w:t>
+        <w:t>In</w:t>
+      </w:r>
+      <w:r>
+        <w:rPr>
+          <w:rFonts w:ascii="Trebuchet MS" w:eastAsia="Trebuchet MS" w:hAnsi="Trebuchet MS" w:cs="Trebuchet MS"/>
+          <w:color w:val="24292E"/>
+          <w:sz w:val="24"/>
+          <w:szCs w:val="24"/>
+        </w:rPr>
+        <w:t xml:space="preserve"> </w:t>
+      </w:r>
+      <w:r>
+        <w:rPr>
+          <w:rFonts w:ascii="Trebuchet MS" w:eastAsia="Trebuchet MS" w:hAnsi="Trebuchet MS" w:cs="Trebuchet MS"/>
+          <w:color w:val="24292E"/>
+          <w:sz w:val="24"/>
+          <w:szCs w:val="24"/>
+        </w:rPr>
+        <w:t xml:space="preserve">the </w:t>
+      </w:r>
+      <w:r>
+        <w:rPr>
+          <w:rFonts w:ascii="Trebuchet MS" w:eastAsia="Trebuchet MS" w:hAnsi="Trebuchet MS" w:cs="Trebuchet MS"/>
+          <w:color w:val="24292E"/>
+          <w:sz w:val="24"/>
+          <w:szCs w:val="24"/>
+        </w:rPr>
+        <w:t xml:space="preserve">pre-processing </w:t>
+      </w:r>
+      <w:r>
+        <w:rPr>
+          <w:rFonts w:ascii="Trebuchet MS" w:eastAsia="Trebuchet MS" w:hAnsi="Trebuchet MS" w:cs="Trebuchet MS"/>
+          <w:noProof/>
+          <w:color w:val="24292E"/>
+          <w:sz w:val="24"/>
+          <w:szCs w:val="24"/>
+        </w:rPr>
+        <w:t>phase</w:t>
+      </w:r>
+      <w:r>
+        <w:rPr>
+          <w:rFonts w:ascii="Trebuchet MS" w:eastAsia="Trebuchet MS" w:hAnsi="Trebuchet MS" w:cs="Trebuchet MS"/>
+          <w:noProof/>
+          <w:color w:val="24292E"/>
+          <w:sz w:val="24"/>
+          <w:szCs w:val="24"/>
+        </w:rPr>
+        <w:t>,</w:t>
+      </w:r>
+      <w:r>
+        <w:rPr>
+          <w:rFonts w:ascii="Trebuchet MS" w:eastAsia="Trebuchet MS" w:hAnsi="Trebuchet MS" w:cs="Trebuchet MS"/>
+          <w:color w:val="24292E"/>
+          <w:sz w:val="24"/>
+          <w:szCs w:val="24"/>
+        </w:rPr>
+        <w:t xml:space="preserve"> I will </w:t>
+      </w:r>
+      <w:r>
+        <w:rPr>
+          <w:rFonts w:ascii="Trebuchet MS" w:eastAsia="Trebuchet MS" w:hAnsi="Trebuchet MS" w:cs="Trebuchet MS"/>
+          <w:color w:val="24292E"/>
+          <w:sz w:val="24"/>
+          <w:szCs w:val="24"/>
+        </w:rPr>
+        <w:t xml:space="preserve">examine abnormalities </w:t>
+      </w:r>
+      <w:r>
+        <w:rPr>
+          <w:rFonts w:ascii="Trebuchet MS" w:eastAsia="Trebuchet MS" w:hAnsi="Trebuchet MS" w:cs="Trebuchet MS"/>
+          <w:color w:val="24292E"/>
+          <w:sz w:val="24"/>
+          <w:szCs w:val="24"/>
+        </w:rPr>
+        <w:t xml:space="preserve">(zeroes, </w:t>
       </w:r>
       <w:proofErr w:type="spellStart"/>
       <w:r>
@@ -1107,87 +1104,216 @@
           <w:sz w:val="24"/>
           <w:szCs w:val="24"/>
         </w:rPr>
-        <w:t xml:space="preserve"> and missing data) and feature e</w:t>
-      </w:r>
-      <w:r>
-        <w:rPr>
-          <w:rFonts w:ascii="Trebuchet MS" w:eastAsia="Trebuchet MS" w:hAnsi="Trebuchet MS" w:cs="Trebuchet MS"/>
-          <w:color w:val="24292E"/>
-          <w:sz w:val="24"/>
-          <w:szCs w:val="24"/>
-        </w:rPr>
-        <w:t xml:space="preserve">ngineering; </w:t>
-      </w:r>
-    </w:p>
-    <w:p>
-      <w:pPr>
-        <w:spacing w:after="240"/>
-        <w:rPr>
-          <w:rFonts w:ascii="Trebuchet MS" w:eastAsia="Trebuchet MS" w:hAnsi="Trebuchet MS" w:cs="Trebuchet MS"/>
-          <w:color w:val="24292E"/>
-          <w:sz w:val="24"/>
-          <w:szCs w:val="24"/>
-        </w:rPr>
-      </w:pPr>
-      <w:proofErr w:type="spellStart"/>
-      <w:r>
-        <w:rPr>
-          <w:rFonts w:ascii="Trebuchet MS" w:eastAsia="Trebuchet MS" w:hAnsi="Trebuchet MS" w:cs="Trebuchet MS"/>
-          <w:color w:val="24292E"/>
-          <w:sz w:val="24"/>
-          <w:szCs w:val="24"/>
-        </w:rPr>
-        <w:t>GridSearchCV</w:t>
-      </w:r>
-      <w:proofErr w:type="spellEnd"/>
-      <w:r>
-        <w:rPr>
-          <w:rFonts w:ascii="Trebuchet MS" w:eastAsia="Trebuchet MS" w:hAnsi="Trebuchet MS" w:cs="Trebuchet MS"/>
-          <w:color w:val="24292E"/>
-          <w:sz w:val="24"/>
-          <w:szCs w:val="24"/>
-        </w:rPr>
-        <w:t>;</w:t>
-      </w:r>
-    </w:p>
-    <w:p>
-      <w:pPr>
-        <w:spacing w:after="240"/>
-        <w:rPr>
-          <w:rFonts w:ascii="Trebuchet MS" w:eastAsia="Trebuchet MS" w:hAnsi="Trebuchet MS" w:cs="Trebuchet MS"/>
-          <w:color w:val="24292E"/>
-          <w:sz w:val="24"/>
-          <w:szCs w:val="24"/>
-        </w:rPr>
-      </w:pPr>
-      <w:r>
-        <w:rPr>
-          <w:rFonts w:ascii="Trebuchet MS" w:eastAsia="Trebuchet MS" w:hAnsi="Trebuchet MS" w:cs="Trebuchet MS"/>
-          <w:color w:val="24292E"/>
-          <w:sz w:val="24"/>
-          <w:szCs w:val="24"/>
-        </w:rPr>
-        <w:t>Linear Regression</w:t>
-      </w:r>
-      <w:r>
-        <w:rPr>
-          <w:rFonts w:ascii="Trebuchet MS" w:eastAsia="Trebuchet MS" w:hAnsi="Trebuchet MS" w:cs="Trebuchet MS"/>
-          <w:color w:val="24292E"/>
-          <w:sz w:val="24"/>
-          <w:szCs w:val="24"/>
-        </w:rPr>
-        <w:t xml:space="preserve">, </w:t>
+        <w:t>,</w:t>
+      </w:r>
+      <w:r>
+        <w:rPr>
+          <w:rFonts w:ascii="Trebuchet MS" w:eastAsia="Trebuchet MS" w:hAnsi="Trebuchet MS" w:cs="Trebuchet MS"/>
+          <w:color w:val="24292E"/>
+          <w:sz w:val="24"/>
+          <w:szCs w:val="24"/>
+        </w:rPr>
+        <w:t xml:space="preserve"> </w:t>
       </w:r>
       <w:bookmarkStart w:id="6" w:name="_GoBack"/>
       <w:bookmarkEnd w:id="6"/>
       <w:r>
         <w:rPr>
           <w:rFonts w:ascii="Trebuchet MS" w:eastAsia="Trebuchet MS" w:hAnsi="Trebuchet MS" w:cs="Trebuchet MS"/>
-          <w:color w:val="24292E"/>
-          <w:sz w:val="24"/>
-          <w:szCs w:val="24"/>
-        </w:rPr>
-        <w:t xml:space="preserve"> and Support Vector Machine algorithm.</w:t>
+          <w:noProof/>
+          <w:color w:val="24292E"/>
+          <w:sz w:val="24"/>
+          <w:szCs w:val="24"/>
+        </w:rPr>
+        <w:t>and</w:t>
+      </w:r>
+      <w:r>
+        <w:rPr>
+          <w:rFonts w:ascii="Trebuchet MS" w:eastAsia="Trebuchet MS" w:hAnsi="Trebuchet MS" w:cs="Trebuchet MS"/>
+          <w:color w:val="24292E"/>
+          <w:sz w:val="24"/>
+          <w:szCs w:val="24"/>
+        </w:rPr>
+        <w:t xml:space="preserve"> missing data), I will employ </w:t>
+      </w:r>
+      <w:r>
+        <w:rPr>
+          <w:rFonts w:ascii="Trebuchet MS" w:eastAsia="Trebuchet MS" w:hAnsi="Trebuchet MS" w:cs="Trebuchet MS"/>
+          <w:color w:val="24292E"/>
+          <w:sz w:val="24"/>
+          <w:szCs w:val="24"/>
+        </w:rPr>
+        <w:t>feature e</w:t>
+      </w:r>
+      <w:r>
+        <w:rPr>
+          <w:rFonts w:ascii="Trebuchet MS" w:eastAsia="Trebuchet MS" w:hAnsi="Trebuchet MS" w:cs="Trebuchet MS"/>
+          <w:color w:val="24292E"/>
+          <w:sz w:val="24"/>
+          <w:szCs w:val="24"/>
+        </w:rPr>
+        <w:t>ngineering</w:t>
+      </w:r>
+      <w:r>
+        <w:rPr>
+          <w:rFonts w:ascii="Trebuchet MS" w:eastAsia="Trebuchet MS" w:hAnsi="Trebuchet MS" w:cs="Trebuchet MS"/>
+          <w:color w:val="24292E"/>
+          <w:sz w:val="24"/>
+          <w:szCs w:val="24"/>
+        </w:rPr>
+        <w:t xml:space="preserve">. </w:t>
+      </w:r>
+      <w:r>
+        <w:rPr>
+          <w:rFonts w:ascii="Trebuchet MS" w:eastAsia="Trebuchet MS" w:hAnsi="Trebuchet MS" w:cs="Trebuchet MS"/>
+          <w:color w:val="24292E"/>
+          <w:sz w:val="24"/>
+          <w:szCs w:val="24"/>
+        </w:rPr>
+        <w:t xml:space="preserve"> </w:t>
+      </w:r>
+    </w:p>
+    <w:p>
+      <w:pPr>
+        <w:spacing w:after="240"/>
+        <w:rPr>
+          <w:rFonts w:ascii="Trebuchet MS" w:eastAsia="Trebuchet MS" w:hAnsi="Trebuchet MS" w:cs="Trebuchet MS"/>
+          <w:color w:val="24292E"/>
+          <w:sz w:val="24"/>
+          <w:szCs w:val="24"/>
+        </w:rPr>
+      </w:pPr>
+      <w:r>
+        <w:rPr>
+          <w:rFonts w:ascii="Trebuchet MS" w:eastAsia="Trebuchet MS" w:hAnsi="Trebuchet MS" w:cs="Trebuchet MS"/>
+          <w:color w:val="24292E"/>
+          <w:sz w:val="24"/>
+          <w:szCs w:val="24"/>
+        </w:rPr>
+        <w:t xml:space="preserve">Tune the regressor with both automated </w:t>
+      </w:r>
+      <w:proofErr w:type="spellStart"/>
+      <w:r>
+        <w:rPr>
+          <w:rFonts w:ascii="Trebuchet MS" w:eastAsia="Trebuchet MS" w:hAnsi="Trebuchet MS" w:cs="Trebuchet MS"/>
+          <w:color w:val="24292E"/>
+          <w:sz w:val="24"/>
+          <w:szCs w:val="24"/>
+        </w:rPr>
+        <w:t>GridSearchCV</w:t>
+      </w:r>
+      <w:proofErr w:type="spellEnd"/>
+      <w:r>
+        <w:rPr>
+          <w:rFonts w:ascii="Trebuchet MS" w:eastAsia="Trebuchet MS" w:hAnsi="Trebuchet MS" w:cs="Trebuchet MS"/>
+          <w:color w:val="24292E"/>
+          <w:sz w:val="24"/>
+          <w:szCs w:val="24"/>
+        </w:rPr>
+        <w:t xml:space="preserve"> and manual techniques. </w:t>
+      </w:r>
+    </w:p>
+    <w:p>
+      <w:pPr>
+        <w:spacing w:after="240"/>
+        <w:rPr>
+          <w:rFonts w:ascii="Trebuchet MS" w:eastAsia="Trebuchet MS" w:hAnsi="Trebuchet MS" w:cs="Trebuchet MS"/>
+          <w:color w:val="24292E"/>
+          <w:sz w:val="24"/>
+          <w:szCs w:val="24"/>
+        </w:rPr>
+      </w:pPr>
+      <w:r>
+        <w:rPr>
+          <w:rFonts w:ascii="Trebuchet MS" w:eastAsia="Trebuchet MS" w:hAnsi="Trebuchet MS" w:cs="Trebuchet MS"/>
+          <w:color w:val="24292E"/>
+          <w:sz w:val="24"/>
+          <w:szCs w:val="24"/>
+        </w:rPr>
+        <w:t>Custom Train/Test set split (the out of the box split algorithm shuffles data and it’s not appropriate for our case as mentioned above)</w:t>
+      </w:r>
+    </w:p>
+    <w:p>
+      <w:pPr>
+        <w:spacing w:after="240"/>
+        <w:rPr>
+          <w:rFonts w:ascii="Trebuchet MS" w:eastAsia="Trebuchet MS" w:hAnsi="Trebuchet MS" w:cs="Trebuchet MS"/>
+          <w:color w:val="24292E"/>
+          <w:sz w:val="24"/>
+          <w:szCs w:val="24"/>
+        </w:rPr>
+      </w:pPr>
+      <w:r>
+        <w:rPr>
+          <w:rFonts w:ascii="Trebuchet MS" w:eastAsia="Trebuchet MS" w:hAnsi="Trebuchet MS" w:cs="Trebuchet MS"/>
+          <w:color w:val="24292E"/>
+          <w:sz w:val="24"/>
+          <w:szCs w:val="24"/>
+        </w:rPr>
+        <w:t>Linear Regression</w:t>
+      </w:r>
+      <w:r>
+        <w:rPr>
+          <w:rFonts w:ascii="Trebuchet MS" w:eastAsia="Trebuchet MS" w:hAnsi="Trebuchet MS" w:cs="Trebuchet MS"/>
+          <w:color w:val="24292E"/>
+          <w:sz w:val="24"/>
+          <w:szCs w:val="24"/>
+        </w:rPr>
+        <w:t xml:space="preserve">, </w:t>
+      </w:r>
+      <w:r>
+        <w:rPr>
+          <w:rFonts w:ascii="Trebuchet MS" w:eastAsia="Trebuchet MS" w:hAnsi="Trebuchet MS" w:cs="Trebuchet MS"/>
+          <w:color w:val="24292E"/>
+          <w:sz w:val="24"/>
+          <w:szCs w:val="24"/>
+        </w:rPr>
+        <w:t>Ridge Regression</w:t>
+      </w:r>
+      <w:r>
+        <w:rPr>
+          <w:rFonts w:ascii="Trebuchet MS" w:eastAsia="Trebuchet MS" w:hAnsi="Trebuchet MS" w:cs="Trebuchet MS"/>
+          <w:color w:val="24292E"/>
+          <w:sz w:val="24"/>
+          <w:szCs w:val="24"/>
+        </w:rPr>
+        <w:t xml:space="preserve"> and </w:t>
+      </w:r>
+      <w:r>
+        <w:rPr>
+          <w:rFonts w:ascii="Trebuchet MS" w:eastAsia="Trebuchet MS" w:hAnsi="Trebuchet MS" w:cs="Trebuchet MS"/>
+          <w:color w:val="24292E"/>
+          <w:sz w:val="24"/>
+          <w:szCs w:val="24"/>
+        </w:rPr>
+        <w:t xml:space="preserve">Linear </w:t>
+      </w:r>
+      <w:r>
+        <w:rPr>
+          <w:rFonts w:ascii="Trebuchet MS" w:eastAsia="Trebuchet MS" w:hAnsi="Trebuchet MS" w:cs="Trebuchet MS"/>
+          <w:color w:val="24292E"/>
+          <w:sz w:val="24"/>
+          <w:szCs w:val="24"/>
+        </w:rPr>
+        <w:t xml:space="preserve">Support Vector Machine </w:t>
+      </w:r>
+      <w:r>
+        <w:rPr>
+          <w:rFonts w:ascii="Trebuchet MS" w:eastAsia="Trebuchet MS" w:hAnsi="Trebuchet MS" w:cs="Trebuchet MS"/>
+          <w:color w:val="24292E"/>
+          <w:sz w:val="24"/>
+          <w:szCs w:val="24"/>
+        </w:rPr>
+        <w:t>(as my benchmark model)</w:t>
+      </w:r>
+      <w:r>
+        <w:rPr>
+          <w:rFonts w:ascii="Trebuchet MS" w:eastAsia="Trebuchet MS" w:hAnsi="Trebuchet MS" w:cs="Trebuchet MS"/>
+          <w:color w:val="24292E"/>
+          <w:sz w:val="24"/>
+          <w:szCs w:val="24"/>
+        </w:rPr>
+        <w:t>.</w:t>
       </w:r>
     </w:p>
     <w:p>
@@ -1235,25 +1361,7 @@
           <w:sz w:val="24"/>
           <w:szCs w:val="24"/>
         </w:rPr>
-        <w:t>As already mentioned, prediction of stock prices is a difficult task. There are people who believe they really can’t be predicted, and it is just a guess. So</w:t>
-      </w:r>
-      <w:r>
-        <w:rPr>
-          <w:rFonts w:ascii="Trebuchet MS" w:eastAsia="Trebuchet MS" w:hAnsi="Trebuchet MS" w:cs="Trebuchet MS"/>
-          <w:color w:val="24292E"/>
-          <w:sz w:val="24"/>
-          <w:szCs w:val="24"/>
-        </w:rPr>
-        <w:t>me other people believe that human intuition is the most powerful tool for prediction. Others, again, believe that brokers accumulate knowledge and human intellect works with this accumulated data, figures out trends and gives a prediction without giving a</w:t>
-      </w:r>
-      <w:r>
-        <w:rPr>
-          <w:rFonts w:ascii="Trebuchet MS" w:eastAsia="Trebuchet MS" w:hAnsi="Trebuchet MS" w:cs="Trebuchet MS"/>
-          <w:color w:val="24292E"/>
-          <w:sz w:val="24"/>
-          <w:szCs w:val="24"/>
-        </w:rPr>
-        <w:t xml:space="preserve"> detailed explanation. </w:t>
+        <w:t xml:space="preserve">As already mentioned, prediction of stock prices is a difficult task. There are people who believe they really can’t be predicted, and it is just a guess. Some other people believe that human intuition is the most powerful tool for prediction. Others, again, believe that brokers accumulate knowledge and human intellect works with this accumulated data, figures out trends and gives a prediction without giving a detailed explanation. </w:t>
       </w:r>
     </w:p>
     <w:p>
@@ -1293,16 +1401,25 @@
           <w:sz w:val="24"/>
           <w:szCs w:val="24"/>
         </w:rPr>
-        <w:t>I will use an out-of-the-box version of Random Forest algorithm as a benchmark model. I will train and test it on the s</w:t>
-      </w:r>
-      <w:r>
-        <w:rPr>
-          <w:rFonts w:ascii="Trebuchet MS" w:eastAsia="Trebuchet MS" w:hAnsi="Trebuchet MS" w:cs="Trebuchet MS"/>
-          <w:color w:val="24292E"/>
-          <w:sz w:val="24"/>
-          <w:szCs w:val="24"/>
-        </w:rPr>
-        <w:t>ame data as my primary model, and I will compare the results. Ideally, my final model will outperform the random forests model.</w:t>
+        <w:t xml:space="preserve">I will use an out-of-the-box version of </w:t>
+      </w:r>
+      <w:r>
+        <w:rPr>
+          <w:rFonts w:ascii="Trebuchet MS" w:eastAsia="Trebuchet MS" w:hAnsi="Trebuchet MS" w:cs="Trebuchet MS"/>
+          <w:color w:val="24292E"/>
+          <w:sz w:val="24"/>
+          <w:szCs w:val="24"/>
+        </w:rPr>
+        <w:t>Linear Support Vector Machine</w:t>
+      </w:r>
+      <w:r>
+        <w:rPr>
+          <w:rFonts w:ascii="Trebuchet MS" w:eastAsia="Trebuchet MS" w:hAnsi="Trebuchet MS" w:cs="Trebuchet MS"/>
+          <w:color w:val="24292E"/>
+          <w:sz w:val="24"/>
+          <w:szCs w:val="24"/>
+        </w:rPr>
+        <w:t xml:space="preserve"> algorithm as a benchmark model. I will train and test it on the same data as my primary model, and I will compare the results. Ideally, my final model will outperform the random forests model.</w:t>
       </w:r>
     </w:p>
     <w:p>
@@ -1380,16 +1497,17 @@
           <w:sz w:val="24"/>
           <w:szCs w:val="24"/>
         </w:rPr>
-        <w:t xml:space="preserve"> we will use a root mean square error (RMSE), which is a frequently used metric t</w:t>
-      </w:r>
-      <w:r>
-        <w:rPr>
-          <w:rFonts w:ascii="Trebuchet MS" w:eastAsia="Trebuchet MS" w:hAnsi="Trebuchet MS" w:cs="Trebuchet MS"/>
-          <w:color w:val="24292E"/>
-          <w:sz w:val="24"/>
-          <w:szCs w:val="24"/>
-        </w:rPr>
-        <w:t xml:space="preserve">o estimate the difference between predicted and observed values. We will use RMSE to evaluate the difference between the predicted stock price for the </w:t>
+        <w:t xml:space="preserve"> we will use a root mean square error (RMSE), which is a frequently used metric to estimate the difference between predicted and </w:t>
+      </w:r>
+      <w:r>
+        <w:rPr>
+          <w:rFonts w:ascii="Trebuchet MS" w:eastAsia="Trebuchet MS" w:hAnsi="Trebuchet MS" w:cs="Trebuchet MS"/>
+          <w:color w:val="24292E"/>
+          <w:sz w:val="24"/>
+          <w:szCs w:val="24"/>
+        </w:rPr>
+        <w:lastRenderedPageBreak/>
+        <w:t xml:space="preserve">observed values. We will use RMSE to evaluate the difference between the predicted stock price for the </w:t>
       </w:r>
       <w:proofErr w:type="gramStart"/>
       <w:r>
@@ -1429,26 +1547,7 @@
           <w:sz w:val="24"/>
           <w:szCs w:val="24"/>
         </w:rPr>
-        <w:lastRenderedPageBreak/>
-        <w:t>RMSE has some very important advantages for our p</w:t>
-      </w:r>
-      <w:r>
-        <w:rPr>
-          <w:rFonts w:ascii="Trebuchet MS" w:eastAsia="Trebuchet MS" w:hAnsi="Trebuchet MS" w:cs="Trebuchet MS"/>
-          <w:color w:val="24292E"/>
-          <w:sz w:val="24"/>
-          <w:szCs w:val="24"/>
-        </w:rPr>
-        <w:t>roject. The effect of an error will be proportional to the squared size of this error, so bigger error is more important for this metric, just as bigger errors in predictions are more important in making financial decisions. And small errors have a very sm</w:t>
-      </w:r>
-      <w:r>
-        <w:rPr>
-          <w:rFonts w:ascii="Trebuchet MS" w:eastAsia="Trebuchet MS" w:hAnsi="Trebuchet MS" w:cs="Trebuchet MS"/>
-          <w:color w:val="24292E"/>
-          <w:sz w:val="24"/>
-          <w:szCs w:val="24"/>
-        </w:rPr>
-        <w:t>all impact. Also squaring the error will ensure that errors for both overestimation and underestimation will be counted instead of neutralized.</w:t>
+        <w:t>RMSE has some very important advantages for our project. The effect of an error will be proportional to the squared size of this error, so bigger error is more important for this metric, just as bigger errors in predictions are more important in making financial decisions. And small errors have a very small impact. Also squaring the error will ensure that errors for both overestimation and underestimation will be counted instead of neutralized.</w:t>
       </w:r>
     </w:p>
     <w:p>
@@ -1516,16 +1615,7 @@
           <w:sz w:val="24"/>
           <w:szCs w:val="24"/>
         </w:rPr>
-        <w:t xml:space="preserve"> values, explore summary statistics for t</w:t>
-      </w:r>
-      <w:r>
-        <w:rPr>
-          <w:rFonts w:ascii="Trebuchet MS" w:eastAsia="Trebuchet MS" w:hAnsi="Trebuchet MS" w:cs="Trebuchet MS"/>
-          <w:color w:val="24292E"/>
-          <w:sz w:val="24"/>
-          <w:szCs w:val="24"/>
-        </w:rPr>
-        <w:t>he data, visualize the distribution of the data.</w:t>
+        <w:t xml:space="preserve"> values, explore summary statistics for the data, visualize the distribution of the data.</w:t>
       </w:r>
     </w:p>
     <w:p>
@@ -1565,16 +1655,7 @@
           <w:sz w:val="24"/>
           <w:szCs w:val="24"/>
         </w:rPr>
-        <w:t>I believe linear regression is a good algorithm to use for this problem. I have continuous output data, whic</w:t>
-      </w:r>
-      <w:r>
-        <w:rPr>
-          <w:rFonts w:ascii="Trebuchet MS" w:eastAsia="Trebuchet MS" w:hAnsi="Trebuchet MS" w:cs="Trebuchet MS"/>
-          <w:color w:val="24292E"/>
-          <w:sz w:val="24"/>
-          <w:szCs w:val="24"/>
-        </w:rPr>
-        <w:t xml:space="preserve">h, as I believe, depends on several features - our input data. Giving different weights to these features is the way for </w:t>
+        <w:t xml:space="preserve">I believe linear regression is a good algorithm to use for this problem. I have continuous output data, which, as I believe, depends on several features - our input data. Giving different weights to these features is the way for </w:t>
       </w:r>
       <w:proofErr w:type="spellStart"/>
       <w:r>
@@ -1614,16 +1695,7 @@
           <w:sz w:val="24"/>
           <w:szCs w:val="24"/>
         </w:rPr>
-        <w:t>Then I will implement train-test splitting with the function I will write. I believe have a very big amount of tra</w:t>
-      </w:r>
-      <w:r>
-        <w:rPr>
-          <w:rFonts w:ascii="Trebuchet MS" w:eastAsia="Trebuchet MS" w:hAnsi="Trebuchet MS" w:cs="Trebuchet MS"/>
-          <w:color w:val="24292E"/>
-          <w:sz w:val="24"/>
-          <w:szCs w:val="24"/>
-        </w:rPr>
-        <w:t xml:space="preserve">in data (several years) will not help. It is very unlikely that the stock price will in any way depend on its price 2 or 3 years ago. </w:t>
+        <w:t xml:space="preserve">Then I will implement train-test splitting with the function I will write. I believe have a very big amount of train data (several years) will not help. It is very unlikely that the stock price will in any way depend on its price 2 or 3 years ago. </w:t>
       </w:r>
       <w:proofErr w:type="gramStart"/>
       <w:r>
@@ -1643,16 +1715,7 @@
           <w:sz w:val="24"/>
           <w:szCs w:val="24"/>
         </w:rPr>
-        <w:t xml:space="preserve"> I will split the dataset into much smaller pieces, maybe several months, and then will run a linear regression and obta</w:t>
-      </w:r>
-      <w:r>
-        <w:rPr>
-          <w:rFonts w:ascii="Trebuchet MS" w:eastAsia="Trebuchet MS" w:hAnsi="Trebuchet MS" w:cs="Trebuchet MS"/>
-          <w:color w:val="24292E"/>
-          <w:sz w:val="24"/>
-          <w:szCs w:val="24"/>
-        </w:rPr>
-        <w:t>in the result.</w:t>
+        <w:t xml:space="preserve"> I will split the dataset into much smaller pieces, maybe several months, and then will run a linear regression and obtain the result.</w:t>
       </w:r>
     </w:p>
     <w:p>
@@ -1692,16 +1755,7 @@
           <w:sz w:val="24"/>
           <w:szCs w:val="24"/>
         </w:rPr>
-        <w:t>Finally, I will compare the results to my ben</w:t>
-      </w:r>
-      <w:r>
-        <w:rPr>
-          <w:rFonts w:ascii="Trebuchet MS" w:eastAsia="Trebuchet MS" w:hAnsi="Trebuchet MS" w:cs="Trebuchet MS"/>
-          <w:color w:val="24292E"/>
-          <w:sz w:val="24"/>
-          <w:szCs w:val="24"/>
-        </w:rPr>
-        <w:t>chmark.</w:t>
+        <w:t>Finally, I will compare the results to my benchmark.</w:t>
       </w:r>
     </w:p>
     <w:p>
@@ -1880,16 +1934,7 @@
             <w:szCs w:val="24"/>
             <w:u w:val="single"/>
           </w:rPr>
-          <w:t>https://en.wikipedia.org/w</w:t>
-        </w:r>
-        <w:r>
-          <w:rPr>
-            <w:color w:val="1155CC"/>
-            <w:sz w:val="24"/>
-            <w:szCs w:val="24"/>
-            <w:u w:val="single"/>
-          </w:rPr>
-          <w:t>iki/Stock_market</w:t>
+          <w:t>https://en.wikipedia.org/wiki/Stock_market</w:t>
         </w:r>
       </w:hyperlink>
     </w:p>

</xml_diff>